<commit_message>
GRAPHS AND GRAPH ALGORITHMS
</commit_message>
<xml_diff>
--- a/DYNAMIC PROGRAMMING/05. Algorithms-Dynamic-Programming-Homework.docx
+++ b/DYNAMIC PROGRAMMING/05. Algorithms-Dynamic-Programming-Homework.docx
@@ -1,10 +1,10 @@
 
 <file path=word/document.xml><?xml version="1.0" encoding="utf-8"?>
-<w:document xmlns:wpc="http://schemas.microsoft.com/office/word/2010/wordprocessingCanvas" xmlns:cx="http://schemas.microsoft.com/office/drawing/2014/chartex" xmlns:cx1="http://schemas.microsoft.com/office/drawing/2015/9/8/chartex" xmlns:cx2="http://schemas.microsoft.com/office/drawing/2015/10/21/chartex" xmlns:cx3="http://schemas.microsoft.com/office/drawing/2016/5/9/chartex" xmlns:cx4="http://schemas.microsoft.com/office/drawing/2016/5/10/chartex" xmlns:cx5="http://schemas.microsoft.com/office/drawing/2016/5/11/chartex" xmlns:cx6="http://schemas.microsoft.com/office/drawing/2016/5/12/chartex" xmlns:cx7="http://schemas.microsoft.com/office/drawing/2016/5/13/chartex" xmlns:cx8="http://schemas.microsoft.com/office/drawing/2016/5/14/chartex" xmlns:mc="http://schemas.openxmlformats.org/markup-compatibility/2006" xmlns:aink="http://schemas.microsoft.com/office/drawing/2016/ink" xmlns:am3d="http://schemas.microsoft.com/office/drawing/2017/model3d" xmlns:o="urn:schemas-microsoft-com:office:office" xmlns:r="http://schemas.openxmlformats.org/officeDocument/2006/relationships" xmlns:m="http://schemas.openxmlformats.org/officeDocument/2006/math" xmlns:v="urn:schemas-microsoft-com:vml" xmlns:wp14="http://schemas.microsoft.com/office/word/2010/wordprocessingDrawing" xmlns:wp="http://schemas.openxmlformats.org/drawingml/2006/wordprocessingDrawing" xmlns:w10="urn:schemas-microsoft-com:office:word" xmlns:w="http://schemas.openxmlformats.org/wordprocessingml/2006/main" xmlns:w14="http://schemas.microsoft.com/office/word/2010/wordml" xmlns:w15="http://schemas.microsoft.com/office/word/2012/wordml" xmlns:w16cid="http://schemas.microsoft.com/office/word/2016/wordml/cid" xmlns:w16se="http://schemas.microsoft.com/office/word/2015/wordml/symex" xmlns:wpg="http://schemas.microsoft.com/office/word/2010/wordprocessingGroup" xmlns:wpi="http://schemas.microsoft.com/office/word/2010/wordprocessingInk" xmlns:wne="http://schemas.microsoft.com/office/word/2006/wordml" xmlns:wps="http://schemas.microsoft.com/office/word/2010/wordprocessingShape" mc:Ignorable="w14 w15 w16se w16cid wp14">
+<w:document xmlns:wpc="http://schemas.microsoft.com/office/word/2010/wordprocessingCanvas" xmlns:cx="http://schemas.microsoft.com/office/drawing/2014/chartex" xmlns:mc="http://schemas.openxmlformats.org/markup-compatibility/2006" xmlns:o="urn:schemas-microsoft-com:office:office" xmlns:r="http://schemas.openxmlformats.org/officeDocument/2006/relationships" xmlns:m="http://schemas.openxmlformats.org/officeDocument/2006/math" xmlns:v="urn:schemas-microsoft-com:vml" xmlns:wp14="http://schemas.microsoft.com/office/word/2010/wordprocessingDrawing" xmlns:wp="http://schemas.openxmlformats.org/drawingml/2006/wordprocessingDrawing" xmlns:w10="urn:schemas-microsoft-com:office:word" xmlns:w="http://schemas.openxmlformats.org/wordprocessingml/2006/main" xmlns:w14="http://schemas.microsoft.com/office/word/2010/wordml" xmlns:w15="http://schemas.microsoft.com/office/word/2012/wordml" xmlns:w16se="http://schemas.microsoft.com/office/word/2015/wordml/symex" xmlns:wpg="http://schemas.microsoft.com/office/word/2010/wordprocessingGroup" xmlns:wpi="http://schemas.microsoft.com/office/word/2010/wordprocessingInk" xmlns:wne="http://schemas.microsoft.com/office/word/2006/wordml" xmlns:wps="http://schemas.microsoft.com/office/word/2010/wordprocessingShape" mc:Ignorable="w14 w15 w16se wp14">
   <w:body>
     <w:p>
       <w:pPr>
-        <w:pStyle w:val="Heading1"/>
+        <w:pStyle w:val="1"/>
         <w:jc w:val="center"/>
       </w:pPr>
       <w:r>
@@ -65,7 +65,7 @@
       <w:hyperlink r:id="rId8" w:history="1">
         <w:r>
           <w:rPr>
-            <w:rStyle w:val="Hyperlink"/>
+            <w:rStyle w:val="a9"/>
             <w:noProof/>
           </w:rPr>
           <w:t>"Algortihms" course @ Software University</w:t>
@@ -113,7 +113,7 @@
     </w:p>
     <w:p>
       <w:pPr>
-        <w:pStyle w:val="Heading2"/>
+        <w:pStyle w:val="2"/>
       </w:pPr>
       <w:r>
         <w:t>Binomial Coefficients</w:t>
@@ -129,7 +129,7 @@
       <w:hyperlink r:id="rId9" w:history="1">
         <w:r>
           <w:rPr>
-            <w:rStyle w:val="Hyperlink"/>
+            <w:rStyle w:val="a9"/>
           </w:rPr>
           <w:t>binomial coefficient</w:t>
         </w:r>
@@ -300,8 +300,6 @@
       <w:r>
         <w:t xml:space="preserve"> column indices start from 0):</w:t>
       </w:r>
-      <w:bookmarkStart w:id="0" w:name="_GoBack"/>
-      <w:bookmarkEnd w:id="0"/>
     </w:p>
     <w:p>
       <w:pPr>
@@ -377,7 +375,7 @@
     </w:p>
     <w:tbl>
       <w:tblPr>
-        <w:tblStyle w:val="TableGrid"/>
+        <w:tblStyle w:val="af"/>
         <w:tblW w:w="0" w:type="auto"/>
         <w:tblInd w:w="108" w:type="dxa"/>
         <w:tblCellMar>
@@ -667,7 +665,7 @@
     </w:tbl>
     <w:p>
       <w:pPr>
-        <w:pStyle w:val="Heading2"/>
+        <w:pStyle w:val="2"/>
       </w:pPr>
       <w:r>
         <w:lastRenderedPageBreak/>
@@ -711,7 +709,7 @@
     </w:p>
     <w:p>
       <w:pPr>
-        <w:pStyle w:val="ListParagraph"/>
+        <w:pStyle w:val="ac"/>
         <w:numPr>
           <w:ilvl w:val="0"/>
           <w:numId w:val="10"/>
@@ -724,7 +722,7 @@
     </w:p>
     <w:p>
       <w:pPr>
-        <w:pStyle w:val="ListParagraph"/>
+        <w:pStyle w:val="ac"/>
         <w:numPr>
           <w:ilvl w:val="0"/>
           <w:numId w:val="10"/>
@@ -793,14 +791,14 @@
       </w:pPr>
       <w:r>
         <w:rPr>
-          <w:rStyle w:val="Heading3Char"/>
+          <w:rStyle w:val="30"/>
         </w:rPr>
         <w:t>Examples</w:t>
       </w:r>
     </w:p>
     <w:tbl>
       <w:tblPr>
-        <w:tblStyle w:val="TableGrid"/>
+        <w:tblStyle w:val="af"/>
         <w:tblW w:w="0" w:type="auto"/>
         <w:tblInd w:w="108" w:type="dxa"/>
         <w:tblCellMar>
@@ -874,174 +872,12 @@
                 <w:rFonts w:ascii="Consolas" w:hAnsi="Consolas" w:cs="Consolas"/>
               </w:rPr>
             </w:pPr>
-            <w:bookmarkStart w:id="1" w:name="OLE_LINK9"/>
-            <w:bookmarkStart w:id="2" w:name="OLE_LINK10"/>
-            <w:bookmarkStart w:id="3" w:name="OLE_LINK12"/>
-            <w:r>
-              <w:rPr>
-                <w:rFonts w:ascii="Consolas" w:hAnsi="Consolas" w:cs="Consolas"/>
-              </w:rPr>
-              <w:t>8</w:t>
-            </w:r>
             <w:r>
               <w:rPr>
                 <w:rFonts w:ascii="Consolas" w:hAnsi="Consolas" w:cs="Consolas"/>
               </w:rPr>
               <w:t xml:space="preserve"> </w:t>
             </w:r>
-            <w:r>
-              <w:rPr>
-                <w:rFonts w:ascii="Consolas" w:hAnsi="Consolas" w:cs="Consolas"/>
-              </w:rPr>
-              <w:t>3</w:t>
-            </w:r>
-            <w:r>
-              <w:rPr>
-                <w:rFonts w:ascii="Consolas" w:hAnsi="Consolas" w:cs="Consolas"/>
-              </w:rPr>
-              <w:t xml:space="preserve"> </w:t>
-            </w:r>
-            <w:r>
-              <w:rPr>
-                <w:rFonts w:ascii="Consolas" w:hAnsi="Consolas" w:cs="Consolas"/>
-              </w:rPr>
-              <w:t>5</w:t>
-            </w:r>
-            <w:r>
-              <w:rPr>
-                <w:rFonts w:ascii="Consolas" w:hAnsi="Consolas" w:cs="Consolas"/>
-              </w:rPr>
-              <w:t xml:space="preserve"> </w:t>
-            </w:r>
-            <w:r>
-              <w:rPr>
-                <w:rFonts w:ascii="Consolas" w:hAnsi="Consolas" w:cs="Consolas"/>
-              </w:rPr>
-              <w:t>7</w:t>
-            </w:r>
-            <w:r>
-              <w:rPr>
-                <w:rFonts w:ascii="Consolas" w:hAnsi="Consolas" w:cs="Consolas"/>
-              </w:rPr>
-              <w:t xml:space="preserve"> </w:t>
-            </w:r>
-            <w:r>
-              <w:rPr>
-                <w:rFonts w:ascii="Consolas" w:hAnsi="Consolas" w:cs="Consolas"/>
-              </w:rPr>
-              <w:t>0</w:t>
-            </w:r>
-            <w:r>
-              <w:rPr>
-                <w:rFonts w:ascii="Consolas" w:hAnsi="Consolas" w:cs="Consolas"/>
-              </w:rPr>
-              <w:t xml:space="preserve"> </w:t>
-            </w:r>
-            <w:r>
-              <w:rPr>
-                <w:rFonts w:ascii="Consolas" w:hAnsi="Consolas" w:cs="Consolas"/>
-              </w:rPr>
-              <w:t>8</w:t>
-            </w:r>
-            <w:r>
-              <w:rPr>
-                <w:rFonts w:ascii="Consolas" w:hAnsi="Consolas" w:cs="Consolas"/>
-              </w:rPr>
-              <w:t xml:space="preserve"> </w:t>
-            </w:r>
-            <w:r>
-              <w:rPr>
-                <w:rFonts w:ascii="Consolas" w:hAnsi="Consolas" w:cs="Consolas"/>
-              </w:rPr>
-              <w:t>9</w:t>
-            </w:r>
-            <w:r>
-              <w:rPr>
-                <w:rFonts w:ascii="Consolas" w:hAnsi="Consolas" w:cs="Consolas"/>
-              </w:rPr>
-              <w:t xml:space="preserve"> </w:t>
-            </w:r>
-            <w:r>
-              <w:rPr>
-                <w:rFonts w:ascii="Consolas" w:hAnsi="Consolas" w:cs="Consolas"/>
-              </w:rPr>
-              <w:t>10</w:t>
-            </w:r>
-            <w:r>
-              <w:rPr>
-                <w:rFonts w:ascii="Consolas" w:hAnsi="Consolas" w:cs="Consolas"/>
-              </w:rPr>
-              <w:t xml:space="preserve"> </w:t>
-            </w:r>
-            <w:r>
-              <w:rPr>
-                <w:rFonts w:ascii="Consolas" w:hAnsi="Consolas" w:cs="Consolas"/>
-              </w:rPr>
-              <w:t>20</w:t>
-            </w:r>
-            <w:r>
-              <w:rPr>
-                <w:rFonts w:ascii="Consolas" w:hAnsi="Consolas" w:cs="Consolas"/>
-              </w:rPr>
-              <w:t xml:space="preserve"> </w:t>
-            </w:r>
-            <w:r>
-              <w:rPr>
-                <w:rFonts w:ascii="Consolas" w:hAnsi="Consolas" w:cs="Consolas"/>
-              </w:rPr>
-              <w:t>20</w:t>
-            </w:r>
-            <w:r>
-              <w:rPr>
-                <w:rFonts w:ascii="Consolas" w:hAnsi="Consolas" w:cs="Consolas"/>
-              </w:rPr>
-              <w:t xml:space="preserve"> </w:t>
-            </w:r>
-            <w:r>
-              <w:rPr>
-                <w:rFonts w:ascii="Consolas" w:hAnsi="Consolas" w:cs="Consolas"/>
-              </w:rPr>
-              <w:t>20</w:t>
-            </w:r>
-            <w:r>
-              <w:rPr>
-                <w:rFonts w:ascii="Consolas" w:hAnsi="Consolas" w:cs="Consolas"/>
-              </w:rPr>
-              <w:t xml:space="preserve"> </w:t>
-            </w:r>
-            <w:r>
-              <w:rPr>
-                <w:rFonts w:ascii="Consolas" w:hAnsi="Consolas" w:cs="Consolas"/>
-              </w:rPr>
-              <w:t>12</w:t>
-            </w:r>
-            <w:r>
-              <w:rPr>
-                <w:rFonts w:ascii="Consolas" w:hAnsi="Consolas" w:cs="Consolas"/>
-              </w:rPr>
-              <w:t xml:space="preserve"> </w:t>
-            </w:r>
-            <w:r>
-              <w:rPr>
-                <w:rFonts w:ascii="Consolas" w:hAnsi="Consolas" w:cs="Consolas"/>
-              </w:rPr>
-              <w:t>19</w:t>
-            </w:r>
-            <w:r>
-              <w:rPr>
-                <w:rFonts w:ascii="Consolas" w:hAnsi="Consolas" w:cs="Consolas"/>
-              </w:rPr>
-              <w:t xml:space="preserve"> </w:t>
-            </w:r>
-            <w:r>
-              <w:rPr>
-                <w:rFonts w:ascii="Consolas" w:hAnsi="Consolas" w:cs="Consolas"/>
-              </w:rPr>
-              <w:t>11</w:t>
-            </w:r>
-            <w:bookmarkEnd w:id="1"/>
-            <w:bookmarkEnd w:id="2"/>
-            <w:bookmarkEnd w:id="3"/>
           </w:p>
         </w:tc>
         <w:tc>
@@ -1382,7 +1218,7 @@
     </w:tbl>
     <w:p>
       <w:pPr>
-        <w:pStyle w:val="Heading2"/>
+        <w:pStyle w:val="2"/>
       </w:pPr>
       <w:r>
         <w:t>Dividing Presents</w:t>
@@ -1430,14 +1266,14 @@
       </w:pPr>
       <w:r>
         <w:rPr>
-          <w:rStyle w:val="Heading3Char"/>
+          <w:rStyle w:val="30"/>
         </w:rPr>
         <w:t>Examples</w:t>
       </w:r>
     </w:p>
     <w:tbl>
       <w:tblPr>
-        <w:tblStyle w:val="TableGrid"/>
+        <w:tblStyle w:val="af"/>
         <w:tblW w:w="0" w:type="auto"/>
         <w:tblInd w:w="108" w:type="dxa"/>
         <w:tblCellMar>
@@ -1511,11 +1347,11 @@
                 <w:rFonts w:ascii="Consolas" w:hAnsi="Consolas" w:cs="Consolas"/>
               </w:rPr>
             </w:pPr>
-            <w:bookmarkStart w:id="4" w:name="OLE_LINK1"/>
-            <w:bookmarkStart w:id="5" w:name="OLE_LINK2"/>
-            <w:bookmarkStart w:id="6" w:name="OLE_LINK11"/>
-            <w:bookmarkStart w:id="7" w:name="OLE_LINK15"/>
-            <w:bookmarkStart w:id="8" w:name="OLE_LINK19"/>
+            <w:bookmarkStart w:id="0" w:name="OLE_LINK1"/>
+            <w:bookmarkStart w:id="1" w:name="OLE_LINK2"/>
+            <w:bookmarkStart w:id="2" w:name="OLE_LINK11"/>
+            <w:bookmarkStart w:id="3" w:name="OLE_LINK15"/>
+            <w:bookmarkStart w:id="4" w:name="OLE_LINK19"/>
             <w:r>
               <w:rPr>
                 <w:rFonts w:ascii="Consolas" w:hAnsi="Consolas" w:cs="Consolas"/>
@@ -1624,11 +1460,11 @@
               </w:rPr>
               <w:t>11</w:t>
             </w:r>
+            <w:bookmarkEnd w:id="0"/>
+            <w:bookmarkEnd w:id="1"/>
+            <w:bookmarkEnd w:id="2"/>
+            <w:bookmarkEnd w:id="3"/>
             <w:bookmarkEnd w:id="4"/>
-            <w:bookmarkEnd w:id="5"/>
-            <w:bookmarkEnd w:id="6"/>
-            <w:bookmarkEnd w:id="7"/>
-            <w:bookmarkEnd w:id="8"/>
           </w:p>
         </w:tc>
         <w:tc>
@@ -1743,9 +1579,9 @@
                 <w:rFonts w:ascii="Consolas" w:hAnsi="Consolas" w:cs="Consolas"/>
               </w:rPr>
             </w:pPr>
-            <w:bookmarkStart w:id="9" w:name="OLE_LINK3"/>
-            <w:bookmarkStart w:id="10" w:name="OLE_LINK4"/>
-            <w:bookmarkStart w:id="11" w:name="OLE_LINK16"/>
+            <w:bookmarkStart w:id="5" w:name="OLE_LINK3"/>
+            <w:bookmarkStart w:id="6" w:name="OLE_LINK4"/>
+            <w:bookmarkStart w:id="7" w:name="OLE_LINK16"/>
             <w:r>
               <w:rPr>
                 <w:rFonts w:ascii="Consolas" w:hAnsi="Consolas" w:cs="Consolas"/>
@@ -1812,9 +1648,9 @@
               </w:rPr>
               <w:t>1</w:t>
             </w:r>
-            <w:bookmarkEnd w:id="9"/>
-            <w:bookmarkEnd w:id="10"/>
-            <w:bookmarkEnd w:id="11"/>
+            <w:bookmarkEnd w:id="5"/>
+            <w:bookmarkEnd w:id="6"/>
+            <w:bookmarkEnd w:id="7"/>
           </w:p>
         </w:tc>
         <w:tc>
@@ -1905,10 +1741,10 @@
                 <w:rFonts w:ascii="Consolas" w:hAnsi="Consolas" w:cs="Consolas"/>
               </w:rPr>
             </w:pPr>
-            <w:bookmarkStart w:id="12" w:name="OLE_LINK5"/>
-            <w:bookmarkStart w:id="13" w:name="OLE_LINK6"/>
-            <w:bookmarkStart w:id="14" w:name="OLE_LINK17"/>
-            <w:bookmarkStart w:id="15" w:name="OLE_LINK20"/>
+            <w:bookmarkStart w:id="8" w:name="OLE_LINK5"/>
+            <w:bookmarkStart w:id="9" w:name="OLE_LINK6"/>
+            <w:bookmarkStart w:id="10" w:name="OLE_LINK17"/>
+            <w:bookmarkStart w:id="11" w:name="OLE_LINK20"/>
             <w:r>
               <w:rPr>
                 <w:rFonts w:ascii="Consolas" w:hAnsi="Consolas" w:cs="Consolas"/>
@@ -2023,10 +1859,10 @@
               </w:rPr>
               <w:t>3</w:t>
             </w:r>
-            <w:bookmarkEnd w:id="12"/>
-            <w:bookmarkEnd w:id="13"/>
-            <w:bookmarkEnd w:id="14"/>
-            <w:bookmarkEnd w:id="15"/>
+            <w:bookmarkEnd w:id="8"/>
+            <w:bookmarkEnd w:id="9"/>
+            <w:bookmarkEnd w:id="10"/>
+            <w:bookmarkEnd w:id="11"/>
           </w:p>
         </w:tc>
         <w:tc>
@@ -2105,10 +1941,10 @@
                 <w:rFonts w:ascii="Consolas" w:hAnsi="Consolas" w:cs="Consolas"/>
               </w:rPr>
             </w:pPr>
-            <w:bookmarkStart w:id="16" w:name="OLE_LINK7"/>
-            <w:bookmarkStart w:id="17" w:name="OLE_LINK8"/>
-            <w:bookmarkStart w:id="18" w:name="OLE_LINK18"/>
-            <w:bookmarkStart w:id="19" w:name="OLE_LINK21"/>
+            <w:bookmarkStart w:id="12" w:name="OLE_LINK7"/>
+            <w:bookmarkStart w:id="13" w:name="OLE_LINK8"/>
+            <w:bookmarkStart w:id="14" w:name="OLE_LINK18"/>
+            <w:bookmarkStart w:id="15" w:name="OLE_LINK21"/>
             <w:r>
               <w:rPr>
                 <w:rFonts w:ascii="Consolas" w:hAnsi="Consolas" w:cs="Consolas"/>
@@ -2223,10 +2059,10 @@
               </w:rPr>
               <w:t>22</w:t>
             </w:r>
-            <w:bookmarkEnd w:id="16"/>
-            <w:bookmarkEnd w:id="17"/>
-            <w:bookmarkEnd w:id="18"/>
-            <w:bookmarkEnd w:id="19"/>
+            <w:bookmarkEnd w:id="12"/>
+            <w:bookmarkEnd w:id="13"/>
+            <w:bookmarkEnd w:id="14"/>
+            <w:bookmarkEnd w:id="15"/>
           </w:p>
         </w:tc>
         <w:tc>
@@ -2296,7 +2132,7 @@
     </w:tbl>
     <w:p>
       <w:pPr>
-        <w:pStyle w:val="Heading2"/>
+        <w:pStyle w:val="2"/>
       </w:pPr>
       <w:r>
         <w:lastRenderedPageBreak/>
@@ -2356,14 +2192,14 @@
       </w:pPr>
       <w:r>
         <w:rPr>
-          <w:rStyle w:val="Heading3Char"/>
+          <w:rStyle w:val="30"/>
         </w:rPr>
         <w:t>Examples</w:t>
       </w:r>
     </w:p>
     <w:tbl>
       <w:tblPr>
-        <w:tblStyle w:val="TableGrid"/>
+        <w:tblStyle w:val="af"/>
         <w:tblW w:w="10322" w:type="dxa"/>
         <w:jc w:val="center"/>
         <w:tblCellMar>
@@ -2468,8 +2304,8 @@
                 <w:noProof/>
               </w:rPr>
             </w:pPr>
-            <w:bookmarkStart w:id="20" w:name="OLE_LINK13"/>
-            <w:bookmarkStart w:id="21" w:name="OLE_LINK14"/>
+            <w:bookmarkStart w:id="16" w:name="OLE_LINK13"/>
+            <w:bookmarkStart w:id="17" w:name="OLE_LINK14"/>
             <w:r>
               <w:rPr>
                 <w:rFonts w:ascii="Consolas" w:hAnsi="Consolas" w:cs="Consolas"/>
@@ -2512,8 +2348,8 @@
               </w:rPr>
               <w:t>6</w:t>
             </w:r>
-            <w:bookmarkEnd w:id="20"/>
-            <w:bookmarkEnd w:id="21"/>
+            <w:bookmarkEnd w:id="16"/>
+            <w:bookmarkEnd w:id="17"/>
           </w:p>
           <w:p>
             <w:pPr>
@@ -3054,7 +2890,7 @@
     </w:tbl>
     <w:p>
       <w:pPr>
-        <w:pStyle w:val="Heading2"/>
+        <w:pStyle w:val="2"/>
       </w:pPr>
       <w:r>
         <w:t>Sum with Limited Amount of Coins</w:t>
@@ -3091,14 +2927,21 @@
       </w:pPr>
       <w:r>
         <w:rPr>
-          <w:rStyle w:val="Heading3Char"/>
+          <w:rStyle w:val="30"/>
         </w:rPr>
         <w:t>Examples</w:t>
+      </w:r>
+      <w:r>
+        <w:rPr>
+          <w:rStyle w:val="30"/>
+          <w:lang w:val="en-US"/>
+        </w:rPr>
+        <w:t xml:space="preserve"> </w:t>
       </w:r>
     </w:p>
     <w:tbl>
       <w:tblPr>
-        <w:tblStyle w:val="TableGrid"/>
+        <w:tblStyle w:val="af"/>
         <w:tblW w:w="10409" w:type="dxa"/>
         <w:jc w:val="center"/>
         <w:tblCellMar>
@@ -3435,6 +3278,7 @@
                 <w:noProof/>
               </w:rPr>
             </w:pPr>
+            <w:bookmarkStart w:id="18" w:name="_GoBack"/>
             <w:r>
               <w:rPr>
                 <w:rFonts w:ascii="Consolas" w:hAnsi="Consolas" w:cs="Consolas"/>
@@ -3457,6 +3301,7 @@
               </w:rPr>
               <w:t>5</w:t>
             </w:r>
+            <w:bookmarkEnd w:id="18"/>
           </w:p>
         </w:tc>
         <w:tc>
@@ -3946,7 +3791,7 @@
 </file>
 
 <file path=word/endnotes.xml><?xml version="1.0" encoding="utf-8"?>
-<w:endnotes xmlns:wpc="http://schemas.microsoft.com/office/word/2010/wordprocessingCanvas" xmlns:cx="http://schemas.microsoft.com/office/drawing/2014/chartex" xmlns:cx1="http://schemas.microsoft.com/office/drawing/2015/9/8/chartex" xmlns:cx2="http://schemas.microsoft.com/office/drawing/2015/10/21/chartex" xmlns:cx3="http://schemas.microsoft.com/office/drawing/2016/5/9/chartex" xmlns:cx4="http://schemas.microsoft.com/office/drawing/2016/5/10/chartex" xmlns:cx5="http://schemas.microsoft.com/office/drawing/2016/5/11/chartex" xmlns:cx6="http://schemas.microsoft.com/office/drawing/2016/5/12/chartex" xmlns:cx7="http://schemas.microsoft.com/office/drawing/2016/5/13/chartex" xmlns:cx8="http://schemas.microsoft.com/office/drawing/2016/5/14/chartex" xmlns:mc="http://schemas.openxmlformats.org/markup-compatibility/2006" xmlns:aink="http://schemas.microsoft.com/office/drawing/2016/ink" xmlns:am3d="http://schemas.microsoft.com/office/drawing/2017/model3d" xmlns:o="urn:schemas-microsoft-com:office:office" xmlns:r="http://schemas.openxmlformats.org/officeDocument/2006/relationships" xmlns:m="http://schemas.openxmlformats.org/officeDocument/2006/math" xmlns:v="urn:schemas-microsoft-com:vml" xmlns:wp14="http://schemas.microsoft.com/office/word/2010/wordprocessingDrawing" xmlns:wp="http://schemas.openxmlformats.org/drawingml/2006/wordprocessingDrawing" xmlns:w10="urn:schemas-microsoft-com:office:word" xmlns:w="http://schemas.openxmlformats.org/wordprocessingml/2006/main" xmlns:w14="http://schemas.microsoft.com/office/word/2010/wordml" xmlns:w15="http://schemas.microsoft.com/office/word/2012/wordml" xmlns:w16cid="http://schemas.microsoft.com/office/word/2016/wordml/cid" xmlns:w16se="http://schemas.microsoft.com/office/word/2015/wordml/symex" xmlns:wpg="http://schemas.microsoft.com/office/word/2010/wordprocessingGroup" xmlns:wpi="http://schemas.microsoft.com/office/word/2010/wordprocessingInk" xmlns:wne="http://schemas.microsoft.com/office/word/2006/wordml" xmlns:wps="http://schemas.microsoft.com/office/word/2010/wordprocessingShape" mc:Ignorable="w14 w15 w16se w16cid wp14">
+<w:endnotes xmlns:wpc="http://schemas.microsoft.com/office/word/2010/wordprocessingCanvas" xmlns:cx="http://schemas.microsoft.com/office/drawing/2014/chartex" xmlns:mc="http://schemas.openxmlformats.org/markup-compatibility/2006" xmlns:o="urn:schemas-microsoft-com:office:office" xmlns:r="http://schemas.openxmlformats.org/officeDocument/2006/relationships" xmlns:m="http://schemas.openxmlformats.org/officeDocument/2006/math" xmlns:v="urn:schemas-microsoft-com:vml" xmlns:wp14="http://schemas.microsoft.com/office/word/2010/wordprocessingDrawing" xmlns:wp="http://schemas.openxmlformats.org/drawingml/2006/wordprocessingDrawing" xmlns:w10="urn:schemas-microsoft-com:office:word" xmlns:w="http://schemas.openxmlformats.org/wordprocessingml/2006/main" xmlns:w14="http://schemas.microsoft.com/office/word/2010/wordml" xmlns:w15="http://schemas.microsoft.com/office/word/2012/wordml" xmlns:w16se="http://schemas.microsoft.com/office/word/2015/wordml/symex" xmlns:wpg="http://schemas.microsoft.com/office/word/2010/wordprocessingGroup" xmlns:wpi="http://schemas.microsoft.com/office/word/2010/wordprocessingInk" xmlns:wne="http://schemas.microsoft.com/office/word/2006/wordml" xmlns:wps="http://schemas.microsoft.com/office/word/2010/wordprocessingShape" mc:Ignorable="w14 w15 w16se wp14">
   <w:endnote w:type="separator" w:id="-1">
     <w:p>
       <w:pPr>
@@ -3971,10 +3816,10 @@
 </file>
 
 <file path=word/footer1.xml><?xml version="1.0" encoding="utf-8"?>
-<w:ftr xmlns:wpc="http://schemas.microsoft.com/office/word/2010/wordprocessingCanvas" xmlns:cx="http://schemas.microsoft.com/office/drawing/2014/chartex" xmlns:cx1="http://schemas.microsoft.com/office/drawing/2015/9/8/chartex" xmlns:cx2="http://schemas.microsoft.com/office/drawing/2015/10/21/chartex" xmlns:cx3="http://schemas.microsoft.com/office/drawing/2016/5/9/chartex" xmlns:cx4="http://schemas.microsoft.com/office/drawing/2016/5/10/chartex" xmlns:cx5="http://schemas.microsoft.com/office/drawing/2016/5/11/chartex" xmlns:cx6="http://schemas.microsoft.com/office/drawing/2016/5/12/chartex" xmlns:cx7="http://schemas.microsoft.com/office/drawing/2016/5/13/chartex" xmlns:cx8="http://schemas.microsoft.com/office/drawing/2016/5/14/chartex" xmlns:mc="http://schemas.openxmlformats.org/markup-compatibility/2006" xmlns:aink="http://schemas.microsoft.com/office/drawing/2016/ink" xmlns:am3d="http://schemas.microsoft.com/office/drawing/2017/model3d" xmlns:o="urn:schemas-microsoft-com:office:office" xmlns:r="http://schemas.openxmlformats.org/officeDocument/2006/relationships" xmlns:m="http://schemas.openxmlformats.org/officeDocument/2006/math" xmlns:v="urn:schemas-microsoft-com:vml" xmlns:wp14="http://schemas.microsoft.com/office/word/2010/wordprocessingDrawing" xmlns:wp="http://schemas.openxmlformats.org/drawingml/2006/wordprocessingDrawing" xmlns:w10="urn:schemas-microsoft-com:office:word" xmlns:w="http://schemas.openxmlformats.org/wordprocessingml/2006/main" xmlns:w14="http://schemas.microsoft.com/office/word/2010/wordml" xmlns:w15="http://schemas.microsoft.com/office/word/2012/wordml" xmlns:w16cid="http://schemas.microsoft.com/office/word/2016/wordml/cid" xmlns:w16se="http://schemas.microsoft.com/office/word/2015/wordml/symex" xmlns:wpg="http://schemas.microsoft.com/office/word/2010/wordprocessingGroup" xmlns:wpi="http://schemas.microsoft.com/office/word/2010/wordprocessingInk" xmlns:wne="http://schemas.microsoft.com/office/word/2006/wordml" xmlns:wps="http://schemas.microsoft.com/office/word/2010/wordprocessingShape" mc:Ignorable="w14 w15 w16se w16cid wp14">
+<w:ftr xmlns:wpc="http://schemas.microsoft.com/office/word/2010/wordprocessingCanvas" xmlns:cx="http://schemas.microsoft.com/office/drawing/2014/chartex" xmlns:mc="http://schemas.openxmlformats.org/markup-compatibility/2006" xmlns:o="urn:schemas-microsoft-com:office:office" xmlns:r="http://schemas.openxmlformats.org/officeDocument/2006/relationships" xmlns:m="http://schemas.openxmlformats.org/officeDocument/2006/math" xmlns:v="urn:schemas-microsoft-com:vml" xmlns:wp14="http://schemas.microsoft.com/office/word/2010/wordprocessingDrawing" xmlns:wp="http://schemas.openxmlformats.org/drawingml/2006/wordprocessingDrawing" xmlns:w10="urn:schemas-microsoft-com:office:word" xmlns:w="http://schemas.openxmlformats.org/wordprocessingml/2006/main" xmlns:w14="http://schemas.microsoft.com/office/word/2010/wordml" xmlns:w15="http://schemas.microsoft.com/office/word/2012/wordml" xmlns:w16se="http://schemas.microsoft.com/office/word/2015/wordml/symex" xmlns:wpg="http://schemas.microsoft.com/office/word/2010/wordprocessingGroup" xmlns:wpi="http://schemas.microsoft.com/office/word/2010/wordprocessingInk" xmlns:wne="http://schemas.microsoft.com/office/word/2006/wordml" xmlns:wps="http://schemas.microsoft.com/office/word/2010/wordprocessingShape" mc:Ignorable="w14 w15 w16se wp14">
   <w:p>
     <w:pPr>
-      <w:pStyle w:val="Footer"/>
+      <w:pStyle w:val="a5"/>
     </w:pPr>
     <w:r>
       <w:rPr>
@@ -4187,7 +4032,7 @@
                               <w:sz w:val="18"/>
                               <w:szCs w:val="18"/>
                             </w:rPr>
-                            <w:t>4</w:t>
+                            <w:t>1</w:t>
                           </w:r>
                           <w:r>
                             <w:rPr>
@@ -4308,7 +4153,7 @@
                         <w:sz w:val="18"/>
                         <w:szCs w:val="18"/>
                       </w:rPr>
-                      <w:t>4</w:t>
+                      <w:t>1</w:t>
                     </w:r>
                     <w:r>
                       <w:rPr>
@@ -4435,7 +4280,7 @@
                           <w:hyperlink r:id="rId1" w:history="1">
                             <w:r>
                               <w:rPr>
-                                <w:rStyle w:val="Hyperlink"/>
+                                <w:rStyle w:val="a9"/>
                                 <w:sz w:val="19"/>
                                 <w:szCs w:val="19"/>
                               </w:rPr>
@@ -4467,7 +4312,7 @@
                           <w:hyperlink r:id="rId2" w:history="1">
                             <w:r>
                               <w:rPr>
-                                <w:rStyle w:val="Hyperlink"/>
+                                <w:rStyle w:val="a9"/>
                                 <w:sz w:val="19"/>
                                 <w:szCs w:val="19"/>
                               </w:rPr>
@@ -5035,7 +4880,7 @@
                     <w:hyperlink r:id="rId22" w:history="1">
                       <w:r>
                         <w:rPr>
-                          <w:rStyle w:val="Hyperlink"/>
+                          <w:rStyle w:val="a9"/>
                           <w:sz w:val="19"/>
                           <w:szCs w:val="19"/>
                         </w:rPr>
@@ -5067,7 +4912,7 @@
                     <w:hyperlink r:id="rId23" w:history="1">
                       <w:r>
                         <w:rPr>
-                          <w:rStyle w:val="Hyperlink"/>
+                          <w:rStyle w:val="a9"/>
                           <w:sz w:val="19"/>
                           <w:szCs w:val="19"/>
                         </w:rPr>
@@ -5670,7 +5515,7 @@
         </mc:Choice>
         <mc:Fallback>
           <w:pict>
-            <v:line w14:anchorId="2C063CBC" id="Straight Connector 1" o:spid="_x0000_s1026" style="position:absolute;flip:y;z-index:251660288;visibility:visible;mso-wrap-style:square;mso-width-percent:0;mso-height-percent:0;mso-wrap-distance-left:9pt;mso-wrap-distance-top:0;mso-wrap-distance-right:9pt;mso-wrap-distance-bottom:0;mso-position-horizontal:absolute;mso-position-horizontal-relative:text;mso-position-vertical:absolute;mso-position-vertical-relative:text;mso-width-percent:0;mso-height-percent:0;mso-width-relative:margin;mso-height-relative:margin" from="-.35pt,11.2pt" to="520.45pt,11.2pt" o:gfxdata="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" strokecolor="#f37123" strokeweight="1pt">
+            <v:line w14:anchorId="50A95ACE" id="Straight Connector 1" o:spid="_x0000_s1026" style="position:absolute;flip:y;z-index:251660288;visibility:visible;mso-wrap-style:square;mso-width-percent:0;mso-height-percent:0;mso-wrap-distance-left:9pt;mso-wrap-distance-top:0;mso-wrap-distance-right:9pt;mso-wrap-distance-bottom:0;mso-position-horizontal:absolute;mso-position-horizontal-relative:text;mso-position-vertical:absolute;mso-position-vertical-relative:text;mso-width-percent:0;mso-height-percent:0;mso-width-relative:margin;mso-height-relative:margin" from="-.35pt,11.2pt" to="520.45pt,11.2pt" o:gfxdata="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" strokecolor="#f37123" strokeweight="1pt">
               <v:stroke endcap="round"/>
             </v:line>
           </w:pict>
@@ -5738,7 +5583,7 @@
                                 <wp:extent cx="1360800" cy="439200"/>
                                 <wp:effectExtent l="0" t="0" r="0" b="0"/>
                                 <wp:docPr id="41" name="Picture 41" title="Software University Foundation - logo">
-                                  <a:hlinkClick xmlns:a="http://schemas.openxmlformats.org/drawingml/2006/main" r:id="rId1"/>
+                                  <a:hlinkClick xmlns:a="http://schemas.openxmlformats.org/drawingml/2006/main" r:id="rId22"/>
                                 </wp:docPr>
                                 <wp:cNvGraphicFramePr>
                                   <a:graphicFrameLocks xmlns:a="http://schemas.openxmlformats.org/drawingml/2006/main"/>
@@ -5880,19 +5725,19 @@
   </w:p>
   <w:p>
     <w:pPr>
-      <w:pStyle w:val="Footer"/>
+      <w:pStyle w:val="a5"/>
     </w:pPr>
   </w:p>
   <w:p>
     <w:pPr>
-      <w:pStyle w:val="Footer"/>
+      <w:pStyle w:val="a5"/>
     </w:pPr>
   </w:p>
 </w:ftr>
 </file>
 
 <file path=word/footnotes.xml><?xml version="1.0" encoding="utf-8"?>
-<w:footnotes xmlns:wpc="http://schemas.microsoft.com/office/word/2010/wordprocessingCanvas" xmlns:cx="http://schemas.microsoft.com/office/drawing/2014/chartex" xmlns:cx1="http://schemas.microsoft.com/office/drawing/2015/9/8/chartex" xmlns:cx2="http://schemas.microsoft.com/office/drawing/2015/10/21/chartex" xmlns:cx3="http://schemas.microsoft.com/office/drawing/2016/5/9/chartex" xmlns:cx4="http://schemas.microsoft.com/office/drawing/2016/5/10/chartex" xmlns:cx5="http://schemas.microsoft.com/office/drawing/2016/5/11/chartex" xmlns:cx6="http://schemas.microsoft.com/office/drawing/2016/5/12/chartex" xmlns:cx7="http://schemas.microsoft.com/office/drawing/2016/5/13/chartex" xmlns:cx8="http://schemas.microsoft.com/office/drawing/2016/5/14/chartex" xmlns:mc="http://schemas.openxmlformats.org/markup-compatibility/2006" xmlns:aink="http://schemas.microsoft.com/office/drawing/2016/ink" xmlns:am3d="http://schemas.microsoft.com/office/drawing/2017/model3d" xmlns:o="urn:schemas-microsoft-com:office:office" xmlns:r="http://schemas.openxmlformats.org/officeDocument/2006/relationships" xmlns:m="http://schemas.openxmlformats.org/officeDocument/2006/math" xmlns:v="urn:schemas-microsoft-com:vml" xmlns:wp14="http://schemas.microsoft.com/office/word/2010/wordprocessingDrawing" xmlns:wp="http://schemas.openxmlformats.org/drawingml/2006/wordprocessingDrawing" xmlns:w10="urn:schemas-microsoft-com:office:word" xmlns:w="http://schemas.openxmlformats.org/wordprocessingml/2006/main" xmlns:w14="http://schemas.microsoft.com/office/word/2010/wordml" xmlns:w15="http://schemas.microsoft.com/office/word/2012/wordml" xmlns:w16cid="http://schemas.microsoft.com/office/word/2016/wordml/cid" xmlns:w16se="http://schemas.microsoft.com/office/word/2015/wordml/symex" xmlns:wpg="http://schemas.microsoft.com/office/word/2010/wordprocessingGroup" xmlns:wpi="http://schemas.microsoft.com/office/word/2010/wordprocessingInk" xmlns:wne="http://schemas.microsoft.com/office/word/2006/wordml" xmlns:wps="http://schemas.microsoft.com/office/word/2010/wordprocessingShape" mc:Ignorable="w14 w15 w16se w16cid wp14">
+<w:footnotes xmlns:wpc="http://schemas.microsoft.com/office/word/2010/wordprocessingCanvas" xmlns:cx="http://schemas.microsoft.com/office/drawing/2014/chartex" xmlns:mc="http://schemas.openxmlformats.org/markup-compatibility/2006" xmlns:o="urn:schemas-microsoft-com:office:office" xmlns:r="http://schemas.openxmlformats.org/officeDocument/2006/relationships" xmlns:m="http://schemas.openxmlformats.org/officeDocument/2006/math" xmlns:v="urn:schemas-microsoft-com:vml" xmlns:wp14="http://schemas.microsoft.com/office/word/2010/wordprocessingDrawing" xmlns:wp="http://schemas.openxmlformats.org/drawingml/2006/wordprocessingDrawing" xmlns:w10="urn:schemas-microsoft-com:office:word" xmlns:w="http://schemas.openxmlformats.org/wordprocessingml/2006/main" xmlns:w14="http://schemas.microsoft.com/office/word/2010/wordml" xmlns:w15="http://schemas.microsoft.com/office/word/2012/wordml" xmlns:w16se="http://schemas.microsoft.com/office/word/2015/wordml/symex" xmlns:wpg="http://schemas.microsoft.com/office/word/2010/wordprocessingGroup" xmlns:wpi="http://schemas.microsoft.com/office/word/2010/wordprocessingInk" xmlns:wne="http://schemas.microsoft.com/office/word/2006/wordml" xmlns:wps="http://schemas.microsoft.com/office/word/2010/wordprocessingShape" mc:Ignorable="w14 w15 w16se wp14">
   <w:footnote w:type="separator" w:id="-1">
     <w:p>
       <w:pPr>
@@ -5917,10 +5762,10 @@
 </file>
 
 <file path=word/header1.xml><?xml version="1.0" encoding="utf-8"?>
-<w:hdr xmlns:wpc="http://schemas.microsoft.com/office/word/2010/wordprocessingCanvas" xmlns:cx="http://schemas.microsoft.com/office/drawing/2014/chartex" xmlns:cx1="http://schemas.microsoft.com/office/drawing/2015/9/8/chartex" xmlns:cx2="http://schemas.microsoft.com/office/drawing/2015/10/21/chartex" xmlns:cx3="http://schemas.microsoft.com/office/drawing/2016/5/9/chartex" xmlns:cx4="http://schemas.microsoft.com/office/drawing/2016/5/10/chartex" xmlns:cx5="http://schemas.microsoft.com/office/drawing/2016/5/11/chartex" xmlns:cx6="http://schemas.microsoft.com/office/drawing/2016/5/12/chartex" xmlns:cx7="http://schemas.microsoft.com/office/drawing/2016/5/13/chartex" xmlns:cx8="http://schemas.microsoft.com/office/drawing/2016/5/14/chartex" xmlns:mc="http://schemas.openxmlformats.org/markup-compatibility/2006" xmlns:aink="http://schemas.microsoft.com/office/drawing/2016/ink" xmlns:am3d="http://schemas.microsoft.com/office/drawing/2017/model3d" xmlns:o="urn:schemas-microsoft-com:office:office" xmlns:r="http://schemas.openxmlformats.org/officeDocument/2006/relationships" xmlns:m="http://schemas.openxmlformats.org/officeDocument/2006/math" xmlns:v="urn:schemas-microsoft-com:vml" xmlns:wp14="http://schemas.microsoft.com/office/word/2010/wordprocessingDrawing" xmlns:wp="http://schemas.openxmlformats.org/drawingml/2006/wordprocessingDrawing" xmlns:w10="urn:schemas-microsoft-com:office:word" xmlns:w="http://schemas.openxmlformats.org/wordprocessingml/2006/main" xmlns:w14="http://schemas.microsoft.com/office/word/2010/wordml" xmlns:w15="http://schemas.microsoft.com/office/word/2012/wordml" xmlns:w16cid="http://schemas.microsoft.com/office/word/2016/wordml/cid" xmlns:w16se="http://schemas.microsoft.com/office/word/2015/wordml/symex" xmlns:wpg="http://schemas.microsoft.com/office/word/2010/wordprocessingGroup" xmlns:wpi="http://schemas.microsoft.com/office/word/2010/wordprocessingInk" xmlns:wne="http://schemas.microsoft.com/office/word/2006/wordml" xmlns:wps="http://schemas.microsoft.com/office/word/2010/wordprocessingShape" mc:Ignorable="w14 w15 w16se w16cid wp14">
+<w:hdr xmlns:wpc="http://schemas.microsoft.com/office/word/2010/wordprocessingCanvas" xmlns:cx="http://schemas.microsoft.com/office/drawing/2014/chartex" xmlns:mc="http://schemas.openxmlformats.org/markup-compatibility/2006" xmlns:o="urn:schemas-microsoft-com:office:office" xmlns:r="http://schemas.openxmlformats.org/officeDocument/2006/relationships" xmlns:m="http://schemas.openxmlformats.org/officeDocument/2006/math" xmlns:v="urn:schemas-microsoft-com:vml" xmlns:wp14="http://schemas.microsoft.com/office/word/2010/wordprocessingDrawing" xmlns:wp="http://schemas.openxmlformats.org/drawingml/2006/wordprocessingDrawing" xmlns:w10="urn:schemas-microsoft-com:office:word" xmlns:w="http://schemas.openxmlformats.org/wordprocessingml/2006/main" xmlns:w14="http://schemas.microsoft.com/office/word/2010/wordml" xmlns:w15="http://schemas.microsoft.com/office/word/2012/wordml" xmlns:w16se="http://schemas.microsoft.com/office/word/2015/wordml/symex" xmlns:wpg="http://schemas.microsoft.com/office/word/2010/wordprocessingGroup" xmlns:wpi="http://schemas.microsoft.com/office/word/2010/wordprocessingInk" xmlns:wne="http://schemas.microsoft.com/office/word/2006/wordml" xmlns:wps="http://schemas.microsoft.com/office/word/2010/wordprocessingShape" mc:Ignorable="w14 w15 w16se wp14">
   <w:p>
     <w:pPr>
-      <w:pStyle w:val="Header"/>
+      <w:pStyle w:val="a3"/>
       <w:ind w:hanging="1134"/>
     </w:pPr>
   </w:p>
@@ -5928,7 +5773,7 @@
 </file>
 
 <file path=word/numbering.xml><?xml version="1.0" encoding="utf-8"?>
-<w:numbering xmlns:wpc="http://schemas.microsoft.com/office/word/2010/wordprocessingCanvas" xmlns:cx="http://schemas.microsoft.com/office/drawing/2014/chartex" xmlns:cx1="http://schemas.microsoft.com/office/drawing/2015/9/8/chartex" xmlns:cx2="http://schemas.microsoft.com/office/drawing/2015/10/21/chartex" xmlns:cx3="http://schemas.microsoft.com/office/drawing/2016/5/9/chartex" xmlns:cx4="http://schemas.microsoft.com/office/drawing/2016/5/10/chartex" xmlns:cx5="http://schemas.microsoft.com/office/drawing/2016/5/11/chartex" xmlns:cx6="http://schemas.microsoft.com/office/drawing/2016/5/12/chartex" xmlns:cx7="http://schemas.microsoft.com/office/drawing/2016/5/13/chartex" xmlns:cx8="http://schemas.microsoft.com/office/drawing/2016/5/14/chartex" xmlns:mc="http://schemas.openxmlformats.org/markup-compatibility/2006" xmlns:aink="http://schemas.microsoft.com/office/drawing/2016/ink" xmlns:am3d="http://schemas.microsoft.com/office/drawing/2017/model3d" xmlns:o="urn:schemas-microsoft-com:office:office" xmlns:r="http://schemas.openxmlformats.org/officeDocument/2006/relationships" xmlns:m="http://schemas.openxmlformats.org/officeDocument/2006/math" xmlns:v="urn:schemas-microsoft-com:vml" xmlns:wp14="http://schemas.microsoft.com/office/word/2010/wordprocessingDrawing" xmlns:wp="http://schemas.openxmlformats.org/drawingml/2006/wordprocessingDrawing" xmlns:w10="urn:schemas-microsoft-com:office:word" xmlns:w="http://schemas.openxmlformats.org/wordprocessingml/2006/main" xmlns:w14="http://schemas.microsoft.com/office/word/2010/wordml" xmlns:w15="http://schemas.microsoft.com/office/word/2012/wordml" xmlns:w16cid="http://schemas.microsoft.com/office/word/2016/wordml/cid" xmlns:w16se="http://schemas.microsoft.com/office/word/2015/wordml/symex" xmlns:wpg="http://schemas.microsoft.com/office/word/2010/wordprocessingGroup" xmlns:wpi="http://schemas.microsoft.com/office/word/2010/wordprocessingInk" xmlns:wne="http://schemas.microsoft.com/office/word/2006/wordml" xmlns:wps="http://schemas.microsoft.com/office/word/2010/wordprocessingShape" mc:Ignorable="w14 w15 w16se w16cid wp14">
+<w:numbering xmlns:wpc="http://schemas.microsoft.com/office/word/2010/wordprocessingCanvas" xmlns:cx="http://schemas.microsoft.com/office/drawing/2014/chartex" xmlns:mc="http://schemas.openxmlformats.org/markup-compatibility/2006" xmlns:o="urn:schemas-microsoft-com:office:office" xmlns:r="http://schemas.openxmlformats.org/officeDocument/2006/relationships" xmlns:m="http://schemas.openxmlformats.org/officeDocument/2006/math" xmlns:v="urn:schemas-microsoft-com:vml" xmlns:wp14="http://schemas.microsoft.com/office/word/2010/wordprocessingDrawing" xmlns:wp="http://schemas.openxmlformats.org/drawingml/2006/wordprocessingDrawing" xmlns:w10="urn:schemas-microsoft-com:office:word" xmlns:w="http://schemas.openxmlformats.org/wordprocessingml/2006/main" xmlns:w14="http://schemas.microsoft.com/office/word/2010/wordml" xmlns:w15="http://schemas.microsoft.com/office/word/2012/wordml" xmlns:w16se="http://schemas.microsoft.com/office/word/2015/wordml/symex" xmlns:wpg="http://schemas.microsoft.com/office/word/2010/wordprocessingGroup" xmlns:wpi="http://schemas.microsoft.com/office/word/2010/wordprocessingInk" xmlns:wne="http://schemas.microsoft.com/office/word/2006/wordml" xmlns:wps="http://schemas.microsoft.com/office/word/2010/wordprocessingShape" mc:Ignorable="w14 w15 w16se wp14">
   <w:abstractNum w:abstractNumId="0" w15:restartNumberingAfterBreak="0">
     <w:nsid w:val="009D2C7E"/>
     <w:multiLevelType w:val="hybridMultilevel"/>
@@ -6452,7 +6297,7 @@
     <w:lvl w:ilvl="0" w:tplc="0409000F">
       <w:start w:val="1"/>
       <w:numFmt w:val="decimal"/>
-      <w:pStyle w:val="Heading2"/>
+      <w:pStyle w:val="2"/>
       <w:lvlText w:val="%1."/>
       <w:lvlJc w:val="left"/>
       <w:pPr>
@@ -7335,7 +7180,7 @@
 </file>
 
 <file path=word/styles.xml><?xml version="1.0" encoding="utf-8"?>
-<w:styles xmlns:mc="http://schemas.openxmlformats.org/markup-compatibility/2006" xmlns:r="http://schemas.openxmlformats.org/officeDocument/2006/relationships" xmlns:w="http://schemas.openxmlformats.org/wordprocessingml/2006/main" xmlns:w14="http://schemas.microsoft.com/office/word/2010/wordml" xmlns:w15="http://schemas.microsoft.com/office/word/2012/wordml" xmlns:w16cid="http://schemas.microsoft.com/office/word/2016/wordml/cid" xmlns:w16se="http://schemas.microsoft.com/office/word/2015/wordml/symex" mc:Ignorable="w14 w15 w16se w16cid">
+<w:styles xmlns:mc="http://schemas.openxmlformats.org/markup-compatibility/2006" xmlns:r="http://schemas.openxmlformats.org/officeDocument/2006/relationships" xmlns:w="http://schemas.openxmlformats.org/wordprocessingml/2006/main" xmlns:w14="http://schemas.microsoft.com/office/word/2010/wordml" xmlns:w15="http://schemas.microsoft.com/office/word/2012/wordml" xmlns:w16se="http://schemas.microsoft.com/office/word/2015/wordml/symex" mc:Ignorable="w14 w15 w16se">
   <w:docDefaults>
     <w:rPrDefault>
       <w:rPr>
@@ -7351,7 +7196,7 @@
       </w:pPr>
     </w:pPrDefault>
   </w:docDefaults>
-  <w:latentStyles w:defLockedState="0" w:defUIPriority="99" w:defSemiHidden="0" w:defUnhideWhenUsed="0" w:defQFormat="0" w:count="375">
+  <w:latentStyles w:defLockedState="0" w:defUIPriority="99" w:defSemiHidden="0" w:defUnhideWhenUsed="0" w:defQFormat="0" w:count="371">
     <w:lsdException w:name="Normal" w:uiPriority="0" w:qFormat="1"/>
     <w:lsdException w:name="heading 1" w:uiPriority="9" w:qFormat="1"/>
     <w:lsdException w:name="heading 2" w:semiHidden="1" w:uiPriority="9" w:unhideWhenUsed="1" w:qFormat="1"/>
@@ -7723,21 +7568,17 @@
     <w:lsdException w:name="List Table 5 Dark Accent 6" w:uiPriority="50"/>
     <w:lsdException w:name="List Table 6 Colorful Accent 6" w:uiPriority="51"/>
     <w:lsdException w:name="List Table 7 Colorful Accent 6" w:uiPriority="52"/>
-    <w:lsdException w:name="Mention" w:semiHidden="1" w:unhideWhenUsed="1"/>
-    <w:lsdException w:name="Smart Hyperlink" w:semiHidden="1" w:unhideWhenUsed="1"/>
-    <w:lsdException w:name="Hashtag" w:semiHidden="1" w:unhideWhenUsed="1"/>
-    <w:lsdException w:name="Unresolved Mention" w:semiHidden="1" w:unhideWhenUsed="1"/>
   </w:latentStyles>
-  <w:style w:type="paragraph" w:default="1" w:styleId="Normal">
+  <w:style w:type="paragraph" w:default="1" w:styleId="a">
     <w:name w:val="Normal"/>
     <w:qFormat/>
     <w:rsid w:val="00AC7550"/>
   </w:style>
-  <w:style w:type="paragraph" w:styleId="Heading1">
+  <w:style w:type="paragraph" w:styleId="1">
     <w:name w:val="heading 1"/>
-    <w:basedOn w:val="Normal"/>
-    <w:next w:val="Normal"/>
-    <w:link w:val="Heading1Char"/>
+    <w:basedOn w:val="a"/>
+    <w:next w:val="a"/>
+    <w:link w:val="10"/>
     <w:uiPriority w:val="9"/>
     <w:qFormat/>
     <w:rsid w:val="00941FFF"/>
@@ -7755,11 +7596,11 @@
       <w:szCs w:val="32"/>
     </w:rPr>
   </w:style>
-  <w:style w:type="paragraph" w:styleId="Heading2">
+  <w:style w:type="paragraph" w:styleId="2">
     <w:name w:val="heading 2"/>
-    <w:basedOn w:val="Normal"/>
-    <w:next w:val="Normal"/>
-    <w:link w:val="Heading2Char"/>
+    <w:basedOn w:val="a"/>
+    <w:next w:val="a"/>
+    <w:link w:val="20"/>
     <w:uiPriority w:val="9"/>
     <w:qFormat/>
     <w:rsid w:val="00551D82"/>
@@ -7783,11 +7624,11 @@
       <w:szCs w:val="36"/>
     </w:rPr>
   </w:style>
-  <w:style w:type="paragraph" w:styleId="Heading3">
+  <w:style w:type="paragraph" w:styleId="3">
     <w:name w:val="heading 3"/>
-    <w:basedOn w:val="Normal"/>
-    <w:next w:val="Normal"/>
-    <w:link w:val="Heading3Char"/>
+    <w:basedOn w:val="a"/>
+    <w:next w:val="a"/>
+    <w:link w:val="30"/>
     <w:uiPriority w:val="9"/>
     <w:unhideWhenUsed/>
     <w:qFormat/>
@@ -7806,11 +7647,11 @@
       <w:szCs w:val="32"/>
     </w:rPr>
   </w:style>
-  <w:style w:type="paragraph" w:styleId="Heading4">
+  <w:style w:type="paragraph" w:styleId="4">
     <w:name w:val="heading 4"/>
-    <w:basedOn w:val="Normal"/>
-    <w:next w:val="Normal"/>
-    <w:link w:val="Heading4Char"/>
+    <w:basedOn w:val="a"/>
+    <w:next w:val="a"/>
+    <w:link w:val="40"/>
     <w:uiPriority w:val="9"/>
     <w:unhideWhenUsed/>
     <w:qFormat/>
@@ -7829,11 +7670,11 @@
       <w:sz w:val="28"/>
     </w:rPr>
   </w:style>
-  <w:style w:type="paragraph" w:styleId="Heading5">
+  <w:style w:type="paragraph" w:styleId="5">
     <w:name w:val="heading 5"/>
-    <w:basedOn w:val="Normal"/>
-    <w:next w:val="Normal"/>
-    <w:link w:val="Heading5Char"/>
+    <w:basedOn w:val="a"/>
+    <w:next w:val="a"/>
+    <w:link w:val="50"/>
     <w:uiPriority w:val="9"/>
     <w:semiHidden/>
     <w:unhideWhenUsed/>
@@ -7851,13 +7692,13 @@
       <w:color w:val="B2500E"/>
     </w:rPr>
   </w:style>
-  <w:style w:type="character" w:default="1" w:styleId="DefaultParagraphFont">
+  <w:style w:type="character" w:default="1" w:styleId="a0">
     <w:name w:val="Default Paragraph Font"/>
     <w:uiPriority w:val="1"/>
     <w:semiHidden/>
     <w:unhideWhenUsed/>
   </w:style>
-  <w:style w:type="table" w:default="1" w:styleId="TableNormal">
+  <w:style w:type="table" w:default="1" w:styleId="a1">
     <w:name w:val="Normal Table"/>
     <w:uiPriority w:val="99"/>
     <w:semiHidden/>
@@ -7872,16 +7713,16 @@
       </w:tblCellMar>
     </w:tblPr>
   </w:style>
-  <w:style w:type="numbering" w:default="1" w:styleId="NoList">
+  <w:style w:type="numbering" w:default="1" w:styleId="a2">
     <w:name w:val="No List"/>
     <w:uiPriority w:val="99"/>
     <w:semiHidden/>
     <w:unhideWhenUsed/>
   </w:style>
-  <w:style w:type="paragraph" w:styleId="Header">
+  <w:style w:type="paragraph" w:styleId="a3">
     <w:name w:val="header"/>
-    <w:basedOn w:val="Normal"/>
-    <w:link w:val="HeaderChar"/>
+    <w:basedOn w:val="a"/>
+    <w:link w:val="a4"/>
     <w:uiPriority w:val="99"/>
     <w:unhideWhenUsed/>
     <w:rsid w:val="008068A2"/>
@@ -7893,17 +7734,17 @@
       <w:spacing w:after="0" w:line="240" w:lineRule="auto"/>
     </w:pPr>
   </w:style>
-  <w:style w:type="character" w:customStyle="1" w:styleId="HeaderChar">
-    <w:name w:val="Header Char"/>
-    <w:basedOn w:val="DefaultParagraphFont"/>
-    <w:link w:val="Header"/>
+  <w:style w:type="character" w:customStyle="1" w:styleId="a4">
+    <w:name w:val="Горен колонтитул Знак"/>
+    <w:basedOn w:val="a0"/>
+    <w:link w:val="a3"/>
     <w:uiPriority w:val="99"/>
     <w:rsid w:val="008068A2"/>
   </w:style>
-  <w:style w:type="paragraph" w:styleId="Footer">
+  <w:style w:type="paragraph" w:styleId="a5">
     <w:name w:val="footer"/>
-    <w:basedOn w:val="Normal"/>
-    <w:link w:val="FooterChar"/>
+    <w:basedOn w:val="a"/>
+    <w:link w:val="a6"/>
     <w:uiPriority w:val="99"/>
     <w:unhideWhenUsed/>
     <w:rsid w:val="008068A2"/>
@@ -7915,17 +7756,17 @@
       <w:spacing w:after="0" w:line="240" w:lineRule="auto"/>
     </w:pPr>
   </w:style>
-  <w:style w:type="character" w:customStyle="1" w:styleId="FooterChar">
-    <w:name w:val="Footer Char"/>
-    <w:basedOn w:val="DefaultParagraphFont"/>
-    <w:link w:val="Footer"/>
+  <w:style w:type="character" w:customStyle="1" w:styleId="a6">
+    <w:name w:val="Долен колонтитул Знак"/>
+    <w:basedOn w:val="a0"/>
+    <w:link w:val="a5"/>
     <w:uiPriority w:val="99"/>
     <w:rsid w:val="008068A2"/>
   </w:style>
-  <w:style w:type="paragraph" w:styleId="BalloonText">
+  <w:style w:type="paragraph" w:styleId="a7">
     <w:name w:val="Balloon Text"/>
-    <w:basedOn w:val="Normal"/>
-    <w:link w:val="BalloonTextChar"/>
+    <w:basedOn w:val="a"/>
+    <w:link w:val="a8"/>
     <w:uiPriority w:val="99"/>
     <w:semiHidden/>
     <w:unhideWhenUsed/>
@@ -7939,10 +7780,10 @@
       <w:szCs w:val="16"/>
     </w:rPr>
   </w:style>
-  <w:style w:type="character" w:customStyle="1" w:styleId="BalloonTextChar">
-    <w:name w:val="Balloon Text Char"/>
-    <w:basedOn w:val="DefaultParagraphFont"/>
-    <w:link w:val="BalloonText"/>
+  <w:style w:type="character" w:customStyle="1" w:styleId="a8">
+    <w:name w:val="Изнесен текст Знак"/>
+    <w:basedOn w:val="a0"/>
+    <w:link w:val="a7"/>
     <w:uiPriority w:val="99"/>
     <w:semiHidden/>
     <w:rsid w:val="00564D7B"/>
@@ -7952,9 +7793,9 @@
       <w:szCs w:val="16"/>
     </w:rPr>
   </w:style>
-  <w:style w:type="character" w:styleId="Hyperlink">
+  <w:style w:type="character" w:styleId="a9">
     <w:name w:val="Hyperlink"/>
-    <w:basedOn w:val="DefaultParagraphFont"/>
+    <w:basedOn w:val="a0"/>
     <w:uiPriority w:val="99"/>
     <w:unhideWhenUsed/>
     <w:rsid w:val="0079324A"/>
@@ -7963,10 +7804,10 @@
       <w:u w:val="single"/>
     </w:rPr>
   </w:style>
-  <w:style w:type="character" w:customStyle="1" w:styleId="Heading1Char">
-    <w:name w:val="Heading 1 Char"/>
-    <w:basedOn w:val="DefaultParagraphFont"/>
-    <w:link w:val="Heading1"/>
+  <w:style w:type="character" w:customStyle="1" w:styleId="10">
+    <w:name w:val="Заглавие 1 Знак"/>
+    <w:basedOn w:val="a0"/>
+    <w:link w:val="1"/>
     <w:uiPriority w:val="9"/>
     <w:rsid w:val="00941FFF"/>
     <w:rPr>
@@ -7978,10 +7819,10 @@
       <w:lang w:val="bg-BG"/>
     </w:rPr>
   </w:style>
-  <w:style w:type="character" w:customStyle="1" w:styleId="Heading2Char">
-    <w:name w:val="Heading 2 Char"/>
-    <w:basedOn w:val="DefaultParagraphFont"/>
-    <w:link w:val="Heading2"/>
+  <w:style w:type="character" w:customStyle="1" w:styleId="20">
+    <w:name w:val="Заглавие 2 Знак"/>
+    <w:basedOn w:val="a0"/>
+    <w:link w:val="2"/>
     <w:uiPriority w:val="9"/>
     <w:rsid w:val="00551D82"/>
     <w:rPr>
@@ -7992,9 +7833,9 @@
       <w:szCs w:val="36"/>
     </w:rPr>
   </w:style>
-  <w:style w:type="paragraph" w:styleId="NormalWeb">
+  <w:style w:type="paragraph" w:styleId="aa">
     <w:name w:val="Normal (Web)"/>
-    <w:basedOn w:val="Normal"/>
+    <w:basedOn w:val="a"/>
     <w:uiPriority w:val="99"/>
     <w:semiHidden/>
     <w:unhideWhenUsed/>
@@ -8008,9 +7849,9 @@
       <w:szCs w:val="24"/>
     </w:rPr>
   </w:style>
-  <w:style w:type="character" w:styleId="Strong">
+  <w:style w:type="character" w:styleId="ab">
     <w:name w:val="Strong"/>
-    <w:basedOn w:val="DefaultParagraphFont"/>
+    <w:basedOn w:val="a0"/>
     <w:qFormat/>
     <w:rsid w:val="00524789"/>
     <w:rPr>
@@ -8018,10 +7859,10 @@
       <w:bCs/>
     </w:rPr>
   </w:style>
-  <w:style w:type="character" w:customStyle="1" w:styleId="Heading3Char">
-    <w:name w:val="Heading 3 Char"/>
-    <w:basedOn w:val="DefaultParagraphFont"/>
-    <w:link w:val="Heading3"/>
+  <w:style w:type="character" w:customStyle="1" w:styleId="30">
+    <w:name w:val="Заглавие 3 Знак"/>
+    <w:basedOn w:val="a0"/>
+    <w:link w:val="3"/>
     <w:uiPriority w:val="9"/>
     <w:rsid w:val="00941FFF"/>
     <w:rPr>
@@ -8033,10 +7874,10 @@
       <w:lang w:val="bg-BG"/>
     </w:rPr>
   </w:style>
-  <w:style w:type="character" w:customStyle="1" w:styleId="Heading4Char">
-    <w:name w:val="Heading 4 Char"/>
-    <w:basedOn w:val="DefaultParagraphFont"/>
-    <w:link w:val="Heading4"/>
+  <w:style w:type="character" w:customStyle="1" w:styleId="40">
+    <w:name w:val="Заглавие 4 Знак"/>
+    <w:basedOn w:val="a0"/>
+    <w:link w:val="4"/>
     <w:uiPriority w:val="9"/>
     <w:rsid w:val="00941FFF"/>
     <w:rPr>
@@ -8048,10 +7889,10 @@
       <w:lang w:val="bg-BG"/>
     </w:rPr>
   </w:style>
-  <w:style w:type="paragraph" w:styleId="ListParagraph">
+  <w:style w:type="paragraph" w:styleId="ac">
     <w:name w:val="List Paragraph"/>
-    <w:basedOn w:val="Normal"/>
-    <w:link w:val="ListParagraphChar"/>
+    <w:basedOn w:val="a"/>
+    <w:link w:val="ad"/>
     <w:uiPriority w:val="34"/>
     <w:qFormat/>
     <w:rsid w:val="008617B5"/>
@@ -8060,9 +7901,9 @@
       <w:contextualSpacing/>
     </w:pPr>
   </w:style>
-  <w:style w:type="character" w:styleId="FollowedHyperlink">
+  <w:style w:type="character" w:styleId="ae">
     <w:name w:val="FollowedHyperlink"/>
-    <w:basedOn w:val="DefaultParagraphFont"/>
+    <w:basedOn w:val="a0"/>
     <w:uiPriority w:val="99"/>
     <w:semiHidden/>
     <w:unhideWhenUsed/>
@@ -8072,10 +7913,10 @@
       <w:u w:val="single"/>
     </w:rPr>
   </w:style>
-  <w:style w:type="character" w:customStyle="1" w:styleId="Heading5Char">
-    <w:name w:val="Heading 5 Char"/>
-    <w:basedOn w:val="DefaultParagraphFont"/>
-    <w:link w:val="Heading5"/>
+  <w:style w:type="character" w:customStyle="1" w:styleId="50">
+    <w:name w:val="Заглавие 5 Знак"/>
+    <w:basedOn w:val="a0"/>
+    <w:link w:val="5"/>
     <w:uiPriority w:val="9"/>
     <w:semiHidden/>
     <w:rsid w:val="00941FFF"/>
@@ -8088,8 +7929,8 @@
   </w:style>
   <w:style w:type="paragraph" w:customStyle="1" w:styleId="Code">
     <w:name w:val="Code"/>
-    <w:basedOn w:val="Normal"/>
-    <w:next w:val="Normal"/>
+    <w:basedOn w:val="a"/>
+    <w:next w:val="a"/>
     <w:link w:val="CodeChar"/>
     <w:qFormat/>
     <w:rsid w:val="00B42483"/>
@@ -8099,9 +7940,9 @@
       <w:noProof/>
     </w:rPr>
   </w:style>
-  <w:style w:type="table" w:styleId="TableGrid">
+  <w:style w:type="table" w:styleId="af">
     <w:name w:val="Table Grid"/>
-    <w:basedOn w:val="TableNormal"/>
+    <w:basedOn w:val="a1"/>
     <w:uiPriority w:val="59"/>
     <w:rsid w:val="00FE5A80"/>
     <w:pPr>
@@ -8118,10 +7959,10 @@
       </w:tblBorders>
     </w:tblPr>
   </w:style>
-  <w:style w:type="character" w:customStyle="1" w:styleId="ListParagraphChar">
-    <w:name w:val="List Paragraph Char"/>
-    <w:basedOn w:val="DefaultParagraphFont"/>
-    <w:link w:val="ListParagraph"/>
+  <w:style w:type="character" w:customStyle="1" w:styleId="ad">
+    <w:name w:val="Списък на абзаци Знак"/>
+    <w:basedOn w:val="a0"/>
+    <w:link w:val="ac"/>
     <w:uiPriority w:val="34"/>
     <w:rsid w:val="00B42483"/>
     <w:rPr>
@@ -8130,7 +7971,7 @@
   </w:style>
   <w:style w:type="character" w:customStyle="1" w:styleId="CodeChar">
     <w:name w:val="Code Char"/>
-    <w:basedOn w:val="ListParagraphChar"/>
+    <w:basedOn w:val="ad"/>
     <w:link w:val="Code"/>
     <w:rsid w:val="00B42483"/>
     <w:rPr>
@@ -8140,9 +7981,9 @@
       <w:lang w:val="bg-BG"/>
     </w:rPr>
   </w:style>
-  <w:style w:type="character" w:styleId="Emphasis">
+  <w:style w:type="character" w:styleId="af0">
     <w:name w:val="Emphasis"/>
-    <w:basedOn w:val="DefaultParagraphFont"/>
+    <w:basedOn w:val="a0"/>
     <w:uiPriority w:val="20"/>
     <w:qFormat/>
     <w:rsid w:val="00083BAB"/>
@@ -8153,7 +7994,7 @@
   </w:style>
   <w:style w:type="character" w:customStyle="1" w:styleId="apple-converted-space">
     <w:name w:val="apple-converted-space"/>
-    <w:basedOn w:val="DefaultParagraphFont"/>
+    <w:basedOn w:val="a0"/>
     <w:rsid w:val="00F95254"/>
   </w:style>
 </w:styles>
@@ -8449,7 +8290,7 @@
 </file>
 
 <file path=customXml/itemProps1.xml><?xml version="1.0" encoding="utf-8"?>
-<ds:datastoreItem xmlns:ds="http://schemas.openxmlformats.org/officeDocument/2006/customXml" ds:itemID="{2534145E-2D5C-4F9E-9F03-FC130417B4AC}">
+<ds:datastoreItem xmlns:ds="http://schemas.openxmlformats.org/officeDocument/2006/customXml" ds:itemID="{0F4FB1A5-ACDE-45D2-B392-A696C5144971}">
   <ds:schemaRefs>
     <ds:schemaRef ds:uri="http://schemas.openxmlformats.org/officeDocument/2006/bibliography"/>
   </ds:schemaRefs>

</xml_diff>